<commit_message>
Segundo borrador del informe del proyecto
</commit_message>
<xml_diff>
--- a/BorradorInformeProyectoI.docx
+++ b/BorradorInformeProyectoI.docx
@@ -1394,6 +1394,18 @@
     </w:p>
     <w:p>
       <w:pPr>
+        <w:pStyle w:val="ListParagraph"/>
+        <w:tabs>
+          <w:tab w:val="left" w:pos="3750"/>
+        </w:tabs>
+        <w:jc w:val="both"/>
+        <w:rPr>
+          <w:lang w:val="es-ES"/>
+        </w:rPr>
+      </w:pPr>
+    </w:p>
+    <w:p>
+      <w:pPr>
         <w:tabs>
           <w:tab w:val="left" w:pos="3750"/>
         </w:tabs>
@@ -1493,6 +1505,250 @@
         </w:rPr>
         <w:t xml:space="preserve">rocesos nuestra estrategia fue aprovechar la estructura del DFS, la cual consiste en </w:t>
       </w:r>
+      <w:r>
+        <w:rPr>
+          <w:lang w:val="es-ES"/>
+        </w:rPr>
+        <w:t xml:space="preserve">una exploración no uniforme del grafo. Esto lo hace al ir expandiendo todos los nodos del grafo que va </w:t>
+      </w:r>
+      <w:r>
+        <w:rPr>
+          <w:lang w:val="es-ES"/>
+        </w:rPr>
+        <w:lastRenderedPageBreak/>
+        <w:t>localizando, formando un camino definido. Cuando ya no se puede seguir expandiendo se devuelve por el camino hasta que consiga un nodo que alcance a nodos que no hayan sido visitados previamente, al cual expande para seguir formando caminos.</w:t>
+      </w:r>
+    </w:p>
+    <w:p>
+      <w:pPr>
+        <w:tabs>
+          <w:tab w:val="left" w:pos="3750"/>
+        </w:tabs>
+        <w:jc w:val="both"/>
+        <w:rPr>
+          <w:lang w:val="es-ES"/>
+        </w:rPr>
+      </w:pPr>
+      <w:r>
+        <w:rPr>
+          <w:lang w:val="es-ES"/>
+        </w:rPr>
+        <w:t>Gracias a la estructura antes mencionada</w:t>
+      </w:r>
+      <w:r>
+        <w:rPr>
+          <w:lang w:val="es-ES"/>
+        </w:rPr>
+        <w:t xml:space="preserve">, como la expansión de los nodos es uno a la vez, de manera ordenada, sabemos que dos procesos no se van a ejecutar en simultáneo ya que los directorios, que son los nodos, cuentan con un solo proceso como máximo cada uno y el programa no se encuentra explorando más de un directorio a la vez. </w:t>
+      </w:r>
+      <w:r>
+        <w:rPr>
+          <w:lang w:val="es-ES"/>
+        </w:rPr>
+        <w:t xml:space="preserve">El proceso de los directorios a los cuales se ha explorado al menos un elemento se le aplica la función </w:t>
+      </w:r>
+      <w:proofErr w:type="spellStart"/>
+      <w:proofErr w:type="gramStart"/>
+      <w:r>
+        <w:rPr>
+          <w:lang w:val="es-ES"/>
+        </w:rPr>
+        <w:t>wait</w:t>
+      </w:r>
+      <w:proofErr w:type="spellEnd"/>
+      <w:r>
+        <w:rPr>
+          <w:lang w:val="es-ES"/>
+        </w:rPr>
+        <w:t>(</w:t>
+      </w:r>
+      <w:proofErr w:type="gramEnd"/>
+      <w:r>
+        <w:rPr>
+          <w:lang w:val="es-ES"/>
+        </w:rPr>
+        <w:t xml:space="preserve">), con la cual esperamos que todos sus elementos sean explorados. Luego de que </w:t>
+      </w:r>
+      <w:proofErr w:type="spellStart"/>
+      <w:r>
+        <w:rPr>
+          <w:lang w:val="es-ES"/>
+        </w:rPr>
+        <w:t>ésto</w:t>
+      </w:r>
+      <w:proofErr w:type="spellEnd"/>
+      <w:r>
+        <w:rPr>
+          <w:lang w:val="es-ES"/>
+        </w:rPr>
+        <w:t xml:space="preserve"> ocurra procedemos a matar dicho proceso con la función </w:t>
+      </w:r>
+      <w:proofErr w:type="spellStart"/>
+      <w:proofErr w:type="gramStart"/>
+      <w:r>
+        <w:rPr>
+          <w:lang w:val="es-ES"/>
+        </w:rPr>
+        <w:t>kill</w:t>
+      </w:r>
+      <w:proofErr w:type="spellEnd"/>
+      <w:r>
+        <w:rPr>
+          <w:lang w:val="es-ES"/>
+        </w:rPr>
+        <w:t>(</w:t>
+      </w:r>
+      <w:proofErr w:type="gramEnd"/>
+      <w:r>
+        <w:rPr>
+          <w:lang w:val="es-ES"/>
+        </w:rPr>
+        <w:t>).</w:t>
+      </w:r>
+    </w:p>
+    <w:p>
+      <w:pPr>
+        <w:tabs>
+          <w:tab w:val="left" w:pos="3750"/>
+        </w:tabs>
+        <w:jc w:val="both"/>
+        <w:rPr>
+          <w:lang w:val="es-ES"/>
+        </w:rPr>
+      </w:pPr>
+      <w:r>
+        <w:rPr>
+          <w:lang w:val="es-ES"/>
+        </w:rPr>
+        <w:t xml:space="preserve">Como todos los procesos asociados a directorios que no se están explorando se les aplica </w:t>
+      </w:r>
+      <w:proofErr w:type="spellStart"/>
+      <w:proofErr w:type="gramStart"/>
+      <w:r>
+        <w:rPr>
+          <w:lang w:val="es-ES"/>
+        </w:rPr>
+        <w:t>wait</w:t>
+      </w:r>
+      <w:proofErr w:type="spellEnd"/>
+      <w:r>
+        <w:rPr>
+          <w:lang w:val="es-ES"/>
+        </w:rPr>
+        <w:t>(</w:t>
+      </w:r>
+      <w:proofErr w:type="gramEnd"/>
+      <w:r>
+        <w:rPr>
+          <w:lang w:val="es-ES"/>
+        </w:rPr>
+        <w:t>), y sólo hay un directorio a la vez que está siendo explorado, sabemos que no pueden haber dos procesos ejecutándose al mismo tiempo, por lo que no ocurrirá un problema de sección crítica.</w:t>
+      </w:r>
+      <w:r>
+        <w:rPr>
+          <w:lang w:val="es-ES"/>
+        </w:rPr>
+        <w:t xml:space="preserve">  </w:t>
+      </w:r>
+    </w:p>
+    <w:p>
+      <w:pPr>
+        <w:tabs>
+          <w:tab w:val="left" w:pos="3750"/>
+        </w:tabs>
+        <w:jc w:val="both"/>
+        <w:rPr>
+          <w:lang w:val="es-ES"/>
+        </w:rPr>
+      </w:pPr>
+    </w:p>
+    <w:p>
+      <w:pPr>
+        <w:tabs>
+          <w:tab w:val="left" w:pos="3750"/>
+        </w:tabs>
+        <w:jc w:val="both"/>
+        <w:rPr>
+          <w:b/>
+          <w:sz w:val="28"/>
+          <w:szCs w:val="28"/>
+          <w:lang w:val="es-ES"/>
+        </w:rPr>
+      </w:pPr>
+      <w:r>
+        <w:rPr>
+          <w:b/>
+          <w:sz w:val="28"/>
+          <w:szCs w:val="28"/>
+          <w:lang w:val="es-ES"/>
+        </w:rPr>
+        <w:t>Sección 5: Manejo de Caracteres</w:t>
+      </w:r>
+    </w:p>
+    <w:p>
+      <w:pPr>
+        <w:tabs>
+          <w:tab w:val="left" w:pos="3750"/>
+        </w:tabs>
+        <w:jc w:val="both"/>
+        <w:rPr>
+          <w:b/>
+          <w:sz w:val="28"/>
+          <w:szCs w:val="28"/>
+          <w:lang w:val="es-ES"/>
+        </w:rPr>
+      </w:pPr>
+    </w:p>
+    <w:p>
+      <w:pPr>
+        <w:tabs>
+          <w:tab w:val="left" w:pos="3750"/>
+        </w:tabs>
+        <w:jc w:val="center"/>
+        <w:rPr>
+          <w:b/>
+          <w:sz w:val="28"/>
+          <w:szCs w:val="28"/>
+          <w:lang w:val="es-ES"/>
+        </w:rPr>
+      </w:pPr>
+      <w:r>
+        <w:rPr>
+          <w:b/>
+          <w:sz w:val="28"/>
+          <w:szCs w:val="28"/>
+          <w:lang w:val="es-ES"/>
+        </w:rPr>
+        <w:t>Conclusión</w:t>
+      </w:r>
+    </w:p>
+    <w:p>
+      <w:pPr>
+        <w:tabs>
+          <w:tab w:val="left" w:pos="3750"/>
+        </w:tabs>
+        <w:jc w:val="both"/>
+        <w:rPr>
+          <w:lang w:val="es-ES"/>
+        </w:rPr>
+      </w:pPr>
+      <w:r>
+        <w:rPr>
+          <w:lang w:val="es-ES"/>
+        </w:rPr>
+        <w:t>Desarrollando una solución para el problema que se nos fue presentado logramos entender de manera práctica el funcionamiento de los sistemas de directorios, además de la creación y el uso de procesos y la comunicación y sincronización entre éstos.</w:t>
+      </w:r>
+    </w:p>
+    <w:p>
+      <w:pPr>
+        <w:tabs>
+          <w:tab w:val="left" w:pos="3750"/>
+        </w:tabs>
+        <w:jc w:val="both"/>
+        <w:rPr>
+          <w:lang w:val="es-ES"/>
+        </w:rPr>
+      </w:pPr>
       <w:bookmarkStart w:id="0" w:name="_GoBack"/>
       <w:bookmarkEnd w:id="0"/>
     </w:p>

</xml_diff>

<commit_message>
Añadida la conclusión del borrador
</commit_message>
<xml_diff>
--- a/BorradorInformeProyectoI.docx
+++ b/BorradorInformeProyectoI.docx
@@ -1692,12 +1692,20 @@
         </w:tabs>
         <w:jc w:val="both"/>
         <w:rPr>
-          <w:b/>
-          <w:sz w:val="28"/>
-          <w:szCs w:val="28"/>
-          <w:lang w:val="es-ES"/>
-        </w:rPr>
-      </w:pPr>
+          <w:sz w:val="72"/>
+          <w:szCs w:val="72"/>
+          <w:lang w:val="es-ES"/>
+        </w:rPr>
+      </w:pPr>
+      <w:r>
+        <w:rPr>
+          <w:b/>
+          <w:sz w:val="72"/>
+          <w:szCs w:val="72"/>
+          <w:lang w:val="es-ES"/>
+        </w:rPr>
+        <w:t>PENDIENTE DAVID</w:t>
+      </w:r>
     </w:p>
     <w:p>
       <w:pPr>
@@ -1736,21 +1744,111 @@
         <w:rPr>
           <w:lang w:val="es-ES"/>
         </w:rPr>
-        <w:t>Desarrollando una solución para el problema que se nos fue presentado logramos entender de manera práctica el funcionamiento de los sistemas de directorios, además de la creación y el uso de procesos y la comunicación y sincronización entre éstos.</w:t>
-      </w:r>
-    </w:p>
-    <w:p>
-      <w:pPr>
-        <w:tabs>
-          <w:tab w:val="left" w:pos="3750"/>
-        </w:tabs>
-        <w:jc w:val="both"/>
-        <w:rPr>
-          <w:lang w:val="es-ES"/>
-        </w:rPr>
-      </w:pPr>
+        <w:t>En el proceso de desarrollo del programa nos vimos enfrentados por numerosos desafíos, para los cuales buscamos soluciones que nos llevaron a la estructura final de la solución.</w:t>
+      </w:r>
+    </w:p>
+    <w:p>
+      <w:pPr>
+        <w:tabs>
+          <w:tab w:val="left" w:pos="3750"/>
+        </w:tabs>
+        <w:jc w:val="both"/>
+        <w:rPr>
+          <w:lang w:val="es-ES"/>
+        </w:rPr>
+      </w:pPr>
+      <w:r>
+        <w:rPr>
+          <w:lang w:val="es-ES"/>
+        </w:rPr>
+        <w:t xml:space="preserve">Entre los desafíos presentados nos encontramos con el hecho de que debíamos sincronizar los procesos para que dos de ellos no abrieran el archivo a la vez, aspecto que solucionamos gracias a la estructura de DFS </w:t>
+      </w:r>
+      <w:r>
+        <w:rPr>
+          <w:lang w:val="es-ES"/>
+        </w:rPr>
+        <w:t>utilizada expl</w:t>
+      </w:r>
       <w:bookmarkStart w:id="0" w:name="_GoBack"/>
       <w:bookmarkEnd w:id="0"/>
+      <w:r>
+        <w:rPr>
+          <w:lang w:val="es-ES"/>
+        </w:rPr>
+        <w:t>icada anteriormente</w:t>
+      </w:r>
+      <w:r>
+        <w:rPr>
+          <w:lang w:val="es-ES"/>
+        </w:rPr>
+        <w:t>, pero que pensamos solventar con la aplicación de un booleano o de semáforos.</w:t>
+      </w:r>
+    </w:p>
+    <w:p>
+      <w:pPr>
+        <w:tabs>
+          <w:tab w:val="left" w:pos="3750"/>
+        </w:tabs>
+        <w:jc w:val="both"/>
+        <w:rPr>
+          <w:lang w:val="es-ES"/>
+        </w:rPr>
+      </w:pPr>
+      <w:r>
+        <w:rPr>
+          <w:lang w:val="es-ES"/>
+        </w:rPr>
+        <w:t xml:space="preserve">Posteriormente nos vimos en la necesidad de utilizar pipes para comunicar los procesos, para que todos utilizaran el mismo semáforo. </w:t>
+      </w:r>
+      <w:proofErr w:type="spellStart"/>
+      <w:r>
+        <w:rPr>
+          <w:lang w:val="es-ES"/>
+        </w:rPr>
+        <w:t>Ésto</w:t>
+      </w:r>
+      <w:proofErr w:type="spellEnd"/>
+      <w:r>
+        <w:rPr>
+          <w:lang w:val="es-ES"/>
+        </w:rPr>
+        <w:t xml:space="preserve"> se vio descartado cuando eliminamos la concurrencia de procesos para que se ejecutaran uno a la vez.</w:t>
+      </w:r>
+    </w:p>
+    <w:p>
+      <w:pPr>
+        <w:tabs>
+          <w:tab w:val="left" w:pos="3750"/>
+        </w:tabs>
+        <w:jc w:val="both"/>
+        <w:rPr>
+          <w:lang w:val="es-ES"/>
+        </w:rPr>
+      </w:pPr>
+      <w:r>
+        <w:rPr>
+          <w:lang w:val="es-ES"/>
+        </w:rPr>
+        <w:t>Desarrollando una solución para el problema que se nos fue presentado logramos entender de manera</w:t>
+      </w:r>
+      <w:r>
+        <w:rPr>
+          <w:lang w:val="es-ES"/>
+        </w:rPr>
+        <w:t xml:space="preserve"> rápida y</w:t>
+      </w:r>
+      <w:r>
+        <w:rPr>
+          <w:lang w:val="es-ES"/>
+        </w:rPr>
+        <w:t xml:space="preserve"> práctica el funcionamiento de los sistemas de directorios, además de la creación y el uso de procesos y la comunicación y sincronización entre éstos.</w:t>
+      </w:r>
+      <w:r>
+        <w:rPr>
+          <w:lang w:val="es-ES"/>
+        </w:rPr>
+        <w:t xml:space="preserve"> Conocimiento muy valioso que nos ayudará en incontables aspectos de nuestra vida profesional.</w:t>
+      </w:r>
     </w:p>
     <w:sectPr>
       <w:pgSz w:w="12240" w:h="15840"/>

</xml_diff>